<commit_message>
Review báo cáo Vũ Sa
</commit_message>
<xml_diff>
--- a/09. Đoàn Vũ Sa/CaoThiNham.DoanThiVuSa.docx
+++ b/09. Đoàn Vũ Sa/CaoThiNham.DoanThiVuSa.docx
@@ -1,6 +1,6 @@
 
 <file path=word/document.xml><?xml version="1.0" encoding="utf-8"?>
-<w:document xmlns:wpc="http://schemas.microsoft.com/office/word/2010/wordprocessingCanvas" xmlns:cx="http://schemas.microsoft.com/office/drawing/2014/chartex" xmlns:mc="http://schemas.openxmlformats.org/markup-compatibility/2006" xmlns:o="urn:schemas-microsoft-com:office:office" xmlns:r="http://schemas.openxmlformats.org/officeDocument/2006/relationships" xmlns:m="http://schemas.openxmlformats.org/officeDocument/2006/math" xmlns:v="urn:schemas-microsoft-com:vml" xmlns:wp14="http://schemas.microsoft.com/office/word/2010/wordprocessingDrawing" xmlns:wp="http://schemas.openxmlformats.org/drawingml/2006/wordprocessingDrawing" xmlns:w10="urn:schemas-microsoft-com:office:word" xmlns:w="http://schemas.openxmlformats.org/wordprocessingml/2006/main" xmlns:w14="http://schemas.microsoft.com/office/word/2010/wordml" xmlns:w15="http://schemas.microsoft.com/office/word/2012/wordml" xmlns:w16se="http://schemas.microsoft.com/office/word/2015/wordml/symex" xmlns:wpg="http://schemas.microsoft.com/office/word/2010/wordprocessingGroup" xmlns:wpi="http://schemas.microsoft.com/office/word/2010/wordprocessingInk" xmlns:wne="http://schemas.microsoft.com/office/word/2006/wordml" xmlns:wps="http://schemas.microsoft.com/office/word/2010/wordprocessingShape" mc:Ignorable="w14 w15 w16se wp14">
+<w:document xmlns:wpc="http://schemas.microsoft.com/office/word/2010/wordprocessingCanvas" xmlns:cx="http://schemas.microsoft.com/office/drawing/2014/chartex" xmlns:cx1="http://schemas.microsoft.com/office/drawing/2015/9/8/chartex" xmlns:cx2="http://schemas.microsoft.com/office/drawing/2015/10/21/chartex" xmlns:cx3="http://schemas.microsoft.com/office/drawing/2016/5/9/chartex" xmlns:cx4="http://schemas.microsoft.com/office/drawing/2016/5/10/chartex" xmlns:cx5="http://schemas.microsoft.com/office/drawing/2016/5/11/chartex" xmlns:cx6="http://schemas.microsoft.com/office/drawing/2016/5/12/chartex" xmlns:cx7="http://schemas.microsoft.com/office/drawing/2016/5/13/chartex" xmlns:cx8="http://schemas.microsoft.com/office/drawing/2016/5/14/chartex" xmlns:mc="http://schemas.openxmlformats.org/markup-compatibility/2006" xmlns:aink="http://schemas.microsoft.com/office/drawing/2016/ink" xmlns:am3d="http://schemas.microsoft.com/office/drawing/2017/model3d" xmlns:o="urn:schemas-microsoft-com:office:office" xmlns:r="http://schemas.openxmlformats.org/officeDocument/2006/relationships" xmlns:m="http://schemas.openxmlformats.org/officeDocument/2006/math" xmlns:v="urn:schemas-microsoft-com:vml" xmlns:wp14="http://schemas.microsoft.com/office/word/2010/wordprocessingDrawing" xmlns:wp="http://schemas.openxmlformats.org/drawingml/2006/wordprocessingDrawing" xmlns:w10="urn:schemas-microsoft-com:office:word" xmlns:w="http://schemas.openxmlformats.org/wordprocessingml/2006/main" xmlns:w14="http://schemas.microsoft.com/office/word/2010/wordml" xmlns:w15="http://schemas.microsoft.com/office/word/2012/wordml" xmlns:w16cid="http://schemas.microsoft.com/office/word/2016/wordml/cid" xmlns:w16se="http://schemas.microsoft.com/office/word/2015/wordml/symex" xmlns:wpg="http://schemas.microsoft.com/office/word/2010/wordprocessingGroup" xmlns:wpi="http://schemas.microsoft.com/office/word/2010/wordprocessingInk" xmlns:wne="http://schemas.microsoft.com/office/word/2006/wordml" xmlns:wps="http://schemas.microsoft.com/office/word/2010/wordprocessingShape" mc:Ignorable="w14 w15 w16se w16cid wp14">
   <w:body>
     <w:p>
       <w:pPr>
@@ -1136,7 +1136,26 @@
           <w:sz w:val="26"/>
           <w:szCs w:val="26"/>
         </w:rPr>
-        <w:t>Nhìn thấy được những lợi ích từ phần mềm ERP mang lại và sự cấp thiết của việc phát triển hệ thống thông tin vào quá trình sản xuất và kinh doanh, công ty…… đã quyết định nâng cấp hệ thống quản lý kế toán hiện tại và ứng dụng hệ thống thông tin vào quả</w:t>
+        <w:t xml:space="preserve">Nhìn thấy được những lợi ích từ phần mềm ERP mang lại và sự cấp thiết của việc phát triển hệ thống thông tin vào quá trình sản xuất và kinh doanh, </w:t>
+      </w:r>
+      <w:r>
+        <w:rPr>
+          <w:rFonts w:ascii="Times New Roman" w:hAnsi="Times New Roman" w:cs="Times New Roman"/>
+          <w:color w:val="000000" w:themeColor="text1"/>
+          <w:sz w:val="26"/>
+          <w:szCs w:val="26"/>
+          <w:highlight w:val="yellow"/>
+        </w:rPr>
+        <w:t>công ty…… đã quyết</w:t>
+      </w:r>
+      <w:r>
+        <w:rPr>
+          <w:rFonts w:ascii="Times New Roman" w:hAnsi="Times New Roman" w:cs="Times New Roman"/>
+          <w:color w:val="000000" w:themeColor="text1"/>
+          <w:sz w:val="26"/>
+          <w:szCs w:val="26"/>
+        </w:rPr>
+        <w:t xml:space="preserve"> định nâng cấp hệ thống quản lý kế toán hiện tại và ứng dụng hệ thống thông tin vào quả</w:t>
       </w:r>
       <w:r>
         <w:rPr>
@@ -1191,6 +1210,29 @@
           <w:szCs w:val="26"/>
         </w:rPr>
         <w:t>Online.</w:t>
+      </w:r>
+    </w:p>
+    <w:p>
+      <w:pPr>
+        <w:pStyle w:val="ListParagraph"/>
+        <w:spacing w:before="120" w:after="120" w:line="312" w:lineRule="auto"/>
+        <w:ind w:left="144" w:firstLine="432"/>
+        <w:jc w:val="both"/>
+        <w:rPr>
+          <w:rFonts w:ascii="Times New Roman" w:hAnsi="Times New Roman" w:cs="Times New Roman"/>
+          <w:color w:val="FF0000"/>
+          <w:sz w:val="26"/>
+          <w:szCs w:val="26"/>
+        </w:rPr>
+      </w:pPr>
+      <w:r>
+        <w:rPr>
+          <w:rFonts w:ascii="Times New Roman" w:hAnsi="Times New Roman" w:cs="Times New Roman"/>
+          <w:color w:val="FF0000"/>
+          <w:sz w:val="26"/>
+          <w:szCs w:val="26"/>
+        </w:rPr>
+        <w:t>Cần dẫn dắt để đưa ra kết luận cuối cùng là đề tài của em là gì?</w:t>
       </w:r>
     </w:p>
     <w:p>
@@ -1429,8 +1471,12 @@
     </w:p>
     <w:p>
       <w:pPr>
+        <w:pStyle w:val="ListParagraph"/>
+        <w:numPr>
+          <w:ilvl w:val="0"/>
+          <w:numId w:val="23"/>
+        </w:numPr>
         <w:spacing w:before="120" w:after="120" w:line="312" w:lineRule="auto"/>
-        <w:ind w:firstLine="432"/>
         <w:jc w:val="both"/>
         <w:rPr>
           <w:rFonts w:ascii="Times New Roman" w:hAnsi="Times New Roman" w:cs="Times New Roman"/>
@@ -1475,6 +1521,49 @@
         </w:rPr>
         <w:t>TNHH Quicornac</w:t>
       </w:r>
+    </w:p>
+    <w:p>
+      <w:pPr>
+        <w:pStyle w:val="ListParagraph"/>
+        <w:numPr>
+          <w:ilvl w:val="0"/>
+          <w:numId w:val="23"/>
+        </w:numPr>
+        <w:spacing w:before="120" w:after="120" w:line="312" w:lineRule="auto"/>
+        <w:jc w:val="both"/>
+        <w:rPr>
+          <w:rFonts w:ascii="Times New Roman" w:hAnsi="Times New Roman" w:cs="Times New Roman"/>
+          <w:color w:val="000000" w:themeColor="text1"/>
+          <w:sz w:val="26"/>
+          <w:szCs w:val="26"/>
+        </w:rPr>
+      </w:pPr>
+      <w:r>
+        <w:rPr>
+          <w:rFonts w:ascii="Times New Roman" w:hAnsi="Times New Roman" w:cs="Times New Roman"/>
+          <w:color w:val="FF0000"/>
+          <w:sz w:val="26"/>
+          <w:szCs w:val="26"/>
+        </w:rPr>
+        <w:t>Phần mềm ERP của công ty ….</w:t>
+      </w:r>
+    </w:p>
+    <w:p>
+      <w:pPr>
+        <w:pStyle w:val="ListParagraph"/>
+        <w:numPr>
+          <w:ilvl w:val="0"/>
+          <w:numId w:val="23"/>
+        </w:numPr>
+        <w:spacing w:before="120" w:after="120" w:line="312" w:lineRule="auto"/>
+        <w:jc w:val="both"/>
+        <w:rPr>
+          <w:rFonts w:ascii="Times New Roman" w:hAnsi="Times New Roman" w:cs="Times New Roman"/>
+          <w:color w:val="000000" w:themeColor="text1"/>
+          <w:sz w:val="26"/>
+          <w:szCs w:val="26"/>
+        </w:rPr>
+      </w:pPr>
     </w:p>
     <w:p>
       <w:pPr>
@@ -8839,6 +8928,30 @@
     </w:p>
     <w:p>
       <w:pPr>
+        <w:rPr>
+          <w:rFonts w:ascii="Times New Roman" w:eastAsiaTheme="majorEastAsia" w:hAnsi="Times New Roman" w:cs="Times New Roman"/>
+          <w:b/>
+          <w:bCs/>
+          <w:color w:val="000000" w:themeColor="text1"/>
+          <w:sz w:val="26"/>
+          <w:szCs w:val="26"/>
+        </w:rPr>
+      </w:pPr>
+      <w:bookmarkStart w:id="27" w:name="_Toc26367689"/>
+      <w:r>
+        <w:rPr>
+          <w:rFonts w:ascii="Times New Roman" w:hAnsi="Times New Roman" w:cs="Times New Roman"/>
+          <w:b/>
+          <w:bCs/>
+          <w:color w:val="000000" w:themeColor="text1"/>
+          <w:sz w:val="26"/>
+          <w:szCs w:val="26"/>
+        </w:rPr>
+        <w:br w:type="page"/>
+      </w:r>
+    </w:p>
+    <w:p>
+      <w:pPr>
         <w:pStyle w:val="Heading1"/>
         <w:spacing w:before="120" w:after="120" w:line="312" w:lineRule="auto"/>
         <w:jc w:val="center"/>
@@ -8851,9 +8964,6 @@
           <w:szCs w:val="26"/>
         </w:rPr>
       </w:pPr>
-      <w:bookmarkStart w:id="27" w:name="_Toc26367689"/>
-      <w:bookmarkStart w:id="28" w:name="_GoBack"/>
-      <w:bookmarkEnd w:id="28"/>
       <w:r>
         <w:rPr>
           <w:rFonts w:ascii="Times New Roman" w:hAnsi="Times New Roman" w:cs="Times New Roman"/>
@@ -8863,6 +8973,7 @@
           <w:sz w:val="26"/>
           <w:szCs w:val="26"/>
         </w:rPr>
+        <w:lastRenderedPageBreak/>
         <w:t xml:space="preserve">Chương 3: PHÂN TÍCH QUY TRÌNH </w:t>
       </w:r>
       <w:r>
@@ -8906,7 +9017,7 @@
         <w:rPr>
           <w:rFonts w:ascii="Times New Roman" w:hAnsi="Times New Roman" w:cs="Times New Roman"/>
           <w:b/>
-          <w:color w:val="000000" w:themeColor="text1"/>
+          <w:color w:val="FF0000"/>
           <w:sz w:val="26"/>
           <w:szCs w:val="26"/>
         </w:rPr>
@@ -8919,19 +9030,35 @@
           <w:sz w:val="26"/>
           <w:szCs w:val="26"/>
         </w:rPr>
-        <w:t>3.1.  Khảo sát hệ thố</w:t>
+        <w:t xml:space="preserve">3.1.  </w:t>
       </w:r>
       <w:r>
         <w:rPr>
           <w:rFonts w:ascii="Times New Roman" w:hAnsi="Times New Roman" w:cs="Times New Roman"/>
           <w:b/>
-          <w:color w:val="000000" w:themeColor="text1"/>
-          <w:sz w:val="26"/>
-          <w:szCs w:val="26"/>
-        </w:rPr>
-        <w:t>ng quả</w:t>
-      </w:r>
-      <w:r>
+          <w:color w:val="FF0000"/>
+          <w:sz w:val="26"/>
+          <w:szCs w:val="26"/>
+        </w:rPr>
+        <w:t>Thực trạng quản lý chấm công và tiền lương tại công ty QUICORNAC</w:t>
+      </w:r>
+    </w:p>
+    <w:p>
+      <w:pPr>
+        <w:rPr>
+          <w:color w:val="FF0000"/>
+        </w:rPr>
+      </w:pPr>
+      <w:r>
+        <w:rPr>
+          <w:color w:val="FF0000"/>
+        </w:rPr>
+        <w:t>Cần phải giới theieuj công ty QUICORNAC là công ty gì, lĩnh vực hoạt động là gì, ….. rồi sau đó mới đi vào mô tả nghiệp vụ</w:t>
+      </w:r>
+    </w:p>
+    <w:p>
+      <w:pPr>
+        <w:pStyle w:val="Heading4"/>
         <w:rPr>
           <w:rFonts w:ascii="Times New Roman" w:hAnsi="Times New Roman" w:cs="Times New Roman"/>
           <w:b/>
@@ -8939,13 +9066,8 @@
           <w:sz w:val="26"/>
           <w:szCs w:val="26"/>
         </w:rPr>
-        <w:t>n lý chấm công, tiền lương của công ty TNHH Quicornac</w:t>
-      </w:r>
-    </w:p>
-    <w:p>
-      <w:pPr>
-        <w:pStyle w:val="Heading4"/>
-        <w:ind w:firstLine="432"/>
+      </w:pPr>
+      <w:r>
         <w:rPr>
           <w:rFonts w:ascii="Times New Roman" w:hAnsi="Times New Roman" w:cs="Times New Roman"/>
           <w:b/>
@@ -8953,38 +9075,29 @@
           <w:sz w:val="26"/>
           <w:szCs w:val="26"/>
         </w:rPr>
-      </w:pPr>
+        <w:t>3.</w:t>
+      </w:r>
       <w:r>
         <w:rPr>
           <w:rFonts w:ascii="Times New Roman" w:hAnsi="Times New Roman" w:cs="Times New Roman"/>
           <w:b/>
-          <w:color w:val="000000" w:themeColor="text1"/>
-          <w:sz w:val="26"/>
-          <w:szCs w:val="26"/>
-        </w:rPr>
-        <w:t xml:space="preserve">3.1.1. </w:t>
+          <w:color w:val="FF0000"/>
+          <w:sz w:val="26"/>
+          <w:szCs w:val="26"/>
+        </w:rPr>
+        <w:t xml:space="preserve">1.1. </w:t>
       </w:r>
       <w:r>
         <w:rPr>
           <w:rFonts w:ascii="Times New Roman" w:hAnsi="Times New Roman" w:cs="Times New Roman"/>
           <w:b/>
           <w:i/>
-          <w:color w:val="000000" w:themeColor="text1"/>
+          <w:color w:val="FF0000"/>
           <w:sz w:val="26"/>
           <w:szCs w:val="26"/>
         </w:rPr>
         <w:t>Quản lý chấm công</w:t>
       </w:r>
-      <w:r>
-        <w:rPr>
-          <w:rFonts w:ascii="Times New Roman" w:hAnsi="Times New Roman" w:cs="Times New Roman"/>
-          <w:b/>
-          <w:color w:val="000000" w:themeColor="text1"/>
-          <w:sz w:val="26"/>
-          <w:szCs w:val="26"/>
-        </w:rPr>
-        <w:t xml:space="preserve"> </w:t>
-      </w:r>
     </w:p>
     <w:p>
       <w:pPr>
@@ -9000,14 +9113,16 @@
           <w:color w:val="000000" w:themeColor="text1"/>
           <w:sz w:val="26"/>
           <w:szCs w:val="26"/>
-        </w:rPr>
-      </w:pPr>
-      <w:r>
-        <w:rPr>
-          <w:rFonts w:ascii="Times New Roman" w:hAnsi="Times New Roman" w:cs="Times New Roman"/>
-          <w:color w:val="000000" w:themeColor="text1"/>
-          <w:sz w:val="26"/>
-          <w:szCs w:val="26"/>
+          <w:highlight w:val="yellow"/>
+        </w:rPr>
+      </w:pPr>
+      <w:r>
+        <w:rPr>
+          <w:rFonts w:ascii="Times New Roman" w:hAnsi="Times New Roman" w:cs="Times New Roman"/>
+          <w:color w:val="000000" w:themeColor="text1"/>
+          <w:sz w:val="26"/>
+          <w:szCs w:val="26"/>
+          <w:highlight w:val="yellow"/>
         </w:rPr>
         <w:t>Công đi làm của tất cả nhân viên đều được tổng hợp cuối tháng trên excel, dưới sự giám sát của quản lý bộ phận tương ứng.</w:t>
       </w:r>
@@ -9026,14 +9141,16 @@
           <w:color w:val="000000" w:themeColor="text1"/>
           <w:sz w:val="26"/>
           <w:szCs w:val="26"/>
-        </w:rPr>
-      </w:pPr>
-      <w:r>
-        <w:rPr>
-          <w:rFonts w:ascii="Times New Roman" w:hAnsi="Times New Roman" w:cs="Times New Roman"/>
-          <w:color w:val="000000" w:themeColor="text1"/>
-          <w:sz w:val="26"/>
-          <w:szCs w:val="26"/>
+          <w:highlight w:val="yellow"/>
+        </w:rPr>
+      </w:pPr>
+      <w:r>
+        <w:rPr>
+          <w:rFonts w:ascii="Times New Roman" w:hAnsi="Times New Roman" w:cs="Times New Roman"/>
+          <w:color w:val="000000" w:themeColor="text1"/>
+          <w:sz w:val="26"/>
+          <w:szCs w:val="26"/>
+          <w:highlight w:val="yellow"/>
         </w:rPr>
         <w:t>Quicornac</w:t>
       </w:r>
@@ -9043,8 +9160,33 @@
           <w:color w:val="000000" w:themeColor="text1"/>
           <w:sz w:val="26"/>
           <w:szCs w:val="26"/>
+          <w:highlight w:val="yellow"/>
         </w:rPr>
         <w:t xml:space="preserve"> hiện nay chấm công nhân viên bộ phận văn phòng và các bộ phận đi ca theo công thời gian.</w:t>
+      </w:r>
+    </w:p>
+    <w:p>
+      <w:pPr>
+        <w:spacing w:before="120" w:after="120" w:line="360" w:lineRule="auto"/>
+        <w:ind w:left="432"/>
+        <w:jc w:val="both"/>
+        <w:rPr>
+          <w:rFonts w:ascii="Times New Roman" w:hAnsi="Times New Roman" w:cs="Times New Roman"/>
+          <w:color w:val="FF0000"/>
+          <w:sz w:val="26"/>
+          <w:szCs w:val="26"/>
+          <w:highlight w:val="yellow"/>
+        </w:rPr>
+      </w:pPr>
+      <w:r>
+        <w:rPr>
+          <w:rFonts w:ascii="Times New Roman" w:hAnsi="Times New Roman" w:cs="Times New Roman"/>
+          <w:color w:val="FF0000"/>
+          <w:sz w:val="26"/>
+          <w:szCs w:val="26"/>
+          <w:highlight w:val="yellow"/>
+        </w:rPr>
+        <w:t>Không để gạch đầu dòng, hãy viết thành đoạn văn.</w:t>
       </w:r>
     </w:p>
     <w:p>
@@ -9145,7 +9287,7 @@
     <w:tbl>
       <w:tblPr>
         <w:tblW w:w="6096" w:type="dxa"/>
-        <w:tblInd w:w="-5" w:type="dxa"/>
+        <w:jc w:val="center"/>
         <w:tblLook w:val="04A0" w:firstRow="1" w:lastRow="0" w:firstColumn="1" w:lastColumn="0" w:noHBand="0" w:noVBand="1"/>
       </w:tblPr>
       <w:tblGrid>
@@ -9156,6 +9298,7 @@
       <w:tr>
         <w:trPr>
           <w:trHeight w:val="300"/>
+          <w:jc w:val="center"/>
         </w:trPr>
         <w:tc>
           <w:tcPr>
@@ -9192,7 +9335,6 @@
                 <w:szCs w:val="26"/>
                 <w:lang w:eastAsia="ar-SA"/>
               </w:rPr>
-              <w:lastRenderedPageBreak/>
               <w:t>Mã ký hiệu</w:t>
             </w:r>
           </w:p>
@@ -9279,6 +9421,7 @@
       <w:tr>
         <w:trPr>
           <w:trHeight w:val="300"/>
+          <w:jc w:val="center"/>
         </w:trPr>
         <w:tc>
           <w:tcPr>
@@ -9410,6 +9553,7 @@
       <w:tr>
         <w:trPr>
           <w:trHeight w:val="300"/>
+          <w:jc w:val="center"/>
         </w:trPr>
         <w:tc>
           <w:tcPr>
@@ -9541,6 +9685,7 @@
       <w:tr>
         <w:trPr>
           <w:trHeight w:val="300"/>
+          <w:jc w:val="center"/>
         </w:trPr>
         <w:tc>
           <w:tcPr>
@@ -9672,6 +9817,7 @@
       <w:tr>
         <w:trPr>
           <w:trHeight w:val="300"/>
+          <w:jc w:val="center"/>
         </w:trPr>
         <w:tc>
           <w:tcPr>
@@ -9803,6 +9949,7 @@
       <w:tr>
         <w:trPr>
           <w:trHeight w:val="300"/>
+          <w:jc w:val="center"/>
         </w:trPr>
         <w:tc>
           <w:tcPr>
@@ -9934,6 +10081,7 @@
       <w:tr>
         <w:trPr>
           <w:trHeight w:val="300"/>
+          <w:jc w:val="center"/>
         </w:trPr>
         <w:tc>
           <w:tcPr>
@@ -9966,6 +10114,7 @@
                 <w:szCs w:val="26"/>
                 <w:lang w:eastAsia="ar-SA"/>
               </w:rPr>
+              <w:lastRenderedPageBreak/>
               <w:t>NB</w:t>
             </w:r>
           </w:p>
@@ -10065,6 +10214,7 @@
       <w:tr>
         <w:trPr>
           <w:trHeight w:val="300"/>
+          <w:jc w:val="center"/>
         </w:trPr>
         <w:tc>
           <w:tcPr>
@@ -10196,6 +10346,7 @@
       <w:tr>
         <w:trPr>
           <w:trHeight w:val="300"/>
+          <w:jc w:val="center"/>
         </w:trPr>
         <w:tc>
           <w:tcPr>
@@ -10327,6 +10478,7 @@
       <w:tr>
         <w:trPr>
           <w:trHeight w:val="300"/>
+          <w:jc w:val="center"/>
         </w:trPr>
         <w:tc>
           <w:tcPr>
@@ -10451,6 +10603,7 @@
       <w:tr>
         <w:trPr>
           <w:trHeight w:val="300"/>
+          <w:jc w:val="center"/>
         </w:trPr>
         <w:tc>
           <w:tcPr>
@@ -10575,6 +10728,7 @@
       <w:tr>
         <w:trPr>
           <w:trHeight w:val="300"/>
+          <w:jc w:val="center"/>
         </w:trPr>
         <w:tc>
           <w:tcPr>
@@ -10699,6 +10853,7 @@
       <w:tr>
         <w:trPr>
           <w:trHeight w:val="341"/>
+          <w:jc w:val="center"/>
         </w:trPr>
         <w:tc>
           <w:tcPr>
@@ -10823,6 +10978,7 @@
       <w:tr>
         <w:trPr>
           <w:trHeight w:val="300"/>
+          <w:jc w:val="center"/>
         </w:trPr>
         <w:tc>
           <w:tcPr>
@@ -10853,7 +11009,6 @@
                 <w:sz w:val="26"/>
                 <w:szCs w:val="26"/>
               </w:rPr>
-              <w:lastRenderedPageBreak/>
               <w:t>DN</w:t>
             </w:r>
           </w:p>
@@ -10948,6 +11103,7 @@
       <w:tr>
         <w:trPr>
           <w:trHeight w:val="300"/>
+          <w:jc w:val="center"/>
         </w:trPr>
         <w:tc>
           <w:tcPr>
@@ -11078,7 +11234,7 @@
           <w:rFonts w:ascii="Times New Roman" w:hAnsi="Times New Roman" w:cs="Times New Roman"/>
           <w:b/>
           <w:i/>
-          <w:color w:val="000000" w:themeColor="text1"/>
+          <w:color w:val="FF0000"/>
           <w:sz w:val="26"/>
           <w:szCs w:val="26"/>
         </w:rPr>
@@ -11094,15 +11250,33 @@
         </w:rPr>
         <w:t xml:space="preserve">3.1.2. Quản lý tiền lương </w:t>
       </w:r>
-    </w:p>
-    <w:p>
-      <w:pPr>
-        <w:pStyle w:val="ListParagraph"/>
-        <w:numPr>
-          <w:ilvl w:val="0"/>
-          <w:numId w:val="16"/>
-        </w:numPr>
+      <w:r>
+        <w:rPr>
+          <w:rFonts w:ascii="Times New Roman" w:hAnsi="Times New Roman" w:cs="Times New Roman"/>
+          <w:b/>
+          <w:i/>
+          <w:color w:val="000000" w:themeColor="text1"/>
+          <w:sz w:val="26"/>
+          <w:szCs w:val="26"/>
+        </w:rPr>
+        <w:t xml:space="preserve"> </w:t>
+      </w:r>
+      <w:r>
+        <w:rPr>
+          <w:rFonts w:ascii="Times New Roman" w:hAnsi="Times New Roman" w:cs="Times New Roman"/>
+          <w:b/>
+          <w:i/>
+          <w:color w:val="FF0000"/>
+          <w:sz w:val="26"/>
+          <w:szCs w:val="26"/>
+        </w:rPr>
+        <w:t>tiêu đề căn sát lề trái, không thụt vào</w:t>
+      </w:r>
+    </w:p>
+    <w:p>
+      <w:pPr>
         <w:spacing w:before="120" w:after="120" w:line="360" w:lineRule="auto"/>
+        <w:ind w:firstLine="360"/>
         <w:jc w:val="both"/>
         <w:rPr>
           <w:rFonts w:ascii="Times New Roman" w:hAnsi="Times New Roman" w:cs="Times New Roman"/>
@@ -11123,10 +11297,33 @@
     </w:p>
     <w:p>
       <w:pPr>
+        <w:spacing w:before="120" w:after="120" w:line="360" w:lineRule="auto"/>
+        <w:ind w:firstLine="360"/>
+        <w:jc w:val="both"/>
+        <w:rPr>
+          <w:rFonts w:ascii="Times New Roman" w:hAnsi="Times New Roman" w:cs="Times New Roman"/>
+          <w:color w:val="FF0000"/>
+          <w:sz w:val="26"/>
+          <w:szCs w:val="26"/>
+        </w:rPr>
+      </w:pPr>
+      <w:r>
+        <w:rPr>
+          <w:rFonts w:ascii="Times New Roman" w:hAnsi="Times New Roman" w:cs="Times New Roman"/>
+          <w:color w:val="FF0000"/>
+          <w:sz w:val="26"/>
+          <w:szCs w:val="26"/>
+        </w:rPr>
+        <w:t>Hãy chụp hình các file excel họ đang dùng để quản lý</w:t>
+      </w:r>
+    </w:p>
+    <w:p>
+      <w:pPr>
         <w:pStyle w:val="Heading3"/>
         <w:rPr>
           <w:rFonts w:ascii="Times New Roman" w:hAnsi="Times New Roman" w:cs="Times New Roman"/>
           <w:b/>
+          <w:color w:val="000000" w:themeColor="text1"/>
           <w:sz w:val="26"/>
           <w:szCs w:val="26"/>
         </w:rPr>
@@ -11140,6 +11337,19 @@
           <w:szCs w:val="26"/>
         </w:rPr>
         <w:t xml:space="preserve">3.2. Hạn chế của cách quản lý hiện tại </w:t>
+      </w:r>
+    </w:p>
+    <w:p>
+      <w:pPr>
+        <w:rPr>
+          <w:color w:val="FF0000"/>
+        </w:rPr>
+      </w:pPr>
+      <w:r>
+        <w:rPr>
+          <w:color w:val="FF0000"/>
+        </w:rPr>
+        <w:t>Cần có đoạn văn dẫn dắt trước khi đưa ra các gạch đầu dòng</w:t>
       </w:r>
     </w:p>
     <w:p>
@@ -11165,7 +11375,16 @@
           <w:sz w:val="26"/>
           <w:szCs w:val="26"/>
         </w:rPr>
-        <w:t>Mọi hoạt động quản lý nhân sự - tiền lương đều làm thủ công bằng tay, nguy cơ thiếu sót, thất lạc thông tin nhân viên.</w:t>
+        <w:t xml:space="preserve">Mọi hoạt động quản lý nhân sự - tiền lương đều làm thủ công bằng tay, nguy cơ </w:t>
+      </w:r>
+      <w:r>
+        <w:rPr>
+          <w:rFonts w:ascii="Times New Roman" w:hAnsi="Times New Roman" w:cs="Times New Roman"/>
+          <w:sz w:val="26"/>
+          <w:szCs w:val="26"/>
+        </w:rPr>
+        <w:lastRenderedPageBreak/>
+        <w:t>thiếu sót, thất lạc thông tin nhân viên.</w:t>
       </w:r>
     </w:p>
     <w:p>
@@ -11429,7 +11648,6 @@
           <w:sz w:val="26"/>
           <w:szCs w:val="26"/>
         </w:rPr>
-        <w:lastRenderedPageBreak/>
         <w:t>-</w:t>
       </w:r>
       <w:r>
@@ -11530,7 +11748,47 @@
         </w:rPr>
         <w:t>Lưu trữ số liệu định kỳ tự động theo nhiều lịch trình</w:t>
       </w:r>
-      <w:bookmarkStart w:id="29" w:name="_Toc26367706"/>
+      <w:bookmarkStart w:id="28" w:name="_Toc26367706"/>
+    </w:p>
+    <w:p>
+      <w:pPr>
+        <w:rPr>
+          <w:rFonts w:ascii="Times New Roman" w:hAnsi="Times New Roman" w:cs="Times New Roman"/>
+          <w:b/>
+          <w:color w:val="FF0000"/>
+          <w:sz w:val="26"/>
+          <w:szCs w:val="26"/>
+        </w:rPr>
+      </w:pPr>
+      <w:r>
+        <w:rPr>
+          <w:rFonts w:ascii="Times New Roman" w:hAnsi="Times New Roman" w:cs="Times New Roman"/>
+          <w:b/>
+          <w:color w:val="FF0000"/>
+          <w:sz w:val="26"/>
+          <w:szCs w:val="26"/>
+        </w:rPr>
+        <w:t>3.5 Giải pháp</w:t>
+      </w:r>
+    </w:p>
+    <w:p>
+      <w:pPr>
+        <w:rPr>
+          <w:rFonts w:ascii="Times New Roman" w:hAnsi="Times New Roman" w:cs="Times New Roman"/>
+          <w:color w:val="FF0000"/>
+          <w:sz w:val="26"/>
+          <w:szCs w:val="26"/>
+        </w:rPr>
+      </w:pPr>
+      <w:r>
+        <w:rPr>
+          <w:rFonts w:ascii="Times New Roman" w:hAnsi="Times New Roman" w:cs="Times New Roman"/>
+          <w:color w:val="FF0000"/>
+          <w:sz w:val="26"/>
+          <w:szCs w:val="26"/>
+        </w:rPr>
+        <w:t>Phần này, em dẫn dắt vấn đề và nói rằng sẽ áp dụng giải pháp ERP của công ty xxx vào ….</w:t>
+      </w:r>
     </w:p>
     <w:p>
       <w:pPr>
@@ -11551,7 +11809,17 @@
           <w:sz w:val="26"/>
           <w:szCs w:val="26"/>
         </w:rPr>
-        <w:t xml:space="preserve">3.4. Phân tích hệ thống thông tin </w:t>
+        <w:t xml:space="preserve">3.4. </w:t>
+      </w:r>
+      <w:r>
+        <w:rPr>
+          <w:rFonts w:ascii="Times New Roman" w:hAnsi="Times New Roman" w:cs="Times New Roman"/>
+          <w:b/>
+          <w:color w:val="FF0000"/>
+          <w:sz w:val="26"/>
+          <w:szCs w:val="26"/>
+        </w:rPr>
+        <w:t>Phân tích hệ thống</w:t>
       </w:r>
     </w:p>
     <w:p>
@@ -11560,6 +11828,7 @@
         <w:rPr>
           <w:rFonts w:ascii="Times New Roman" w:hAnsi="Times New Roman" w:cs="Times New Roman"/>
           <w:b/>
+          <w:color w:val="000000" w:themeColor="text1"/>
           <w:sz w:val="26"/>
           <w:szCs w:val="26"/>
         </w:rPr>
@@ -11580,7 +11849,41 @@
           <w:sz w:val="26"/>
           <w:szCs w:val="26"/>
         </w:rPr>
-        <w:t xml:space="preserve">3.4.1. Sơ đồ chức năng </w:t>
+        <w:t>3.4.1</w:t>
+      </w:r>
+      <w:r>
+        <w:rPr>
+          <w:rFonts w:ascii="Times New Roman" w:hAnsi="Times New Roman" w:cs="Times New Roman"/>
+          <w:b/>
+          <w:color w:val="000000" w:themeColor="text1"/>
+          <w:sz w:val="26"/>
+          <w:szCs w:val="26"/>
+          <w:highlight w:val="yellow"/>
+        </w:rPr>
+        <w:t>. Sơ đồ chức năng</w:t>
+      </w:r>
+      <w:r>
+        <w:rPr>
+          <w:rFonts w:ascii="Times New Roman" w:hAnsi="Times New Roman" w:cs="Times New Roman"/>
+          <w:b/>
+          <w:color w:val="000000" w:themeColor="text1"/>
+          <w:sz w:val="26"/>
+          <w:szCs w:val="26"/>
+        </w:rPr>
+        <w:t xml:space="preserve"> </w:t>
+      </w:r>
+    </w:p>
+    <w:p>
+      <w:pPr>
+        <w:rPr>
+          <w:color w:val="FF0000"/>
+        </w:rPr>
+      </w:pPr>
+      <w:r>
+        <w:rPr>
+          <w:color w:val="FF0000"/>
+        </w:rPr>
+        <w:t>Cần có đoạn văn dẫn dắt trước khi đưa ra sơ đồ</w:t>
       </w:r>
     </w:p>
     <w:p>
@@ -11598,6 +11901,7 @@
           <w:sz w:val="26"/>
           <w:szCs w:val="26"/>
         </w:rPr>
+        <w:lastRenderedPageBreak/>
         <w:drawing>
           <wp:inline distT="0" distB="0" distL="0" distR="0" wp14:anchorId="76D507AC" wp14:editId="210AC0E2">
             <wp:extent cx="5970905" cy="3364128"/>
@@ -11805,7 +12109,6 @@
           <w:sz w:val="26"/>
           <w:szCs w:val="26"/>
         </w:rPr>
-        <w:lastRenderedPageBreak/>
         <w:t>Báo cáo tuyển dụng: Báo cáo thông tin ứng viên, báo cáo kế hoạch tuyển dụng,..</w:t>
       </w:r>
     </w:p>
@@ -11956,6 +12259,7 @@
           <w:sz w:val="26"/>
           <w:szCs w:val="26"/>
         </w:rPr>
+        <w:lastRenderedPageBreak/>
         <w:t>Tính lương: Dựa trên bảng chấm công, tạm ứng, thưởng, phạt, phụ cấp và mức độ hoàn thành công việc từ đó tính lương cho nhân viên</w:t>
       </w:r>
     </w:p>
@@ -12027,6 +12331,19 @@
           <w:szCs w:val="26"/>
         </w:rPr>
         <w:t>. Sơ đồ quy trình chấm công</w:t>
+      </w:r>
+    </w:p>
+    <w:p>
+      <w:pPr>
+        <w:rPr>
+          <w:color w:val="FF0000"/>
+        </w:rPr>
+      </w:pPr>
+      <w:r>
+        <w:rPr>
+          <w:color w:val="FF0000"/>
+        </w:rPr>
+        <w:t>Vẽ lại, tìm hiểu lại cách vẽ quy trình bằng sơ đồ khối.</w:t>
       </w:r>
     </w:p>
     <w:p>
@@ -12177,7 +12494,6 @@
           <w:sz w:val="26"/>
           <w:szCs w:val="26"/>
         </w:rPr>
-        <w:lastRenderedPageBreak/>
         <w:t>Đăng ký ca, đăng ký nghỉ, phép: Đăng ký khung giờ làm việc, khung giờ tăng ca để nhân viên làm việc với thực tế chấm công, cập nhật nhân viên đăng ký nghỉ, phép</w:t>
       </w:r>
     </w:p>
@@ -12205,6 +12521,23 @@
         </w:rPr>
         <w:t>Công thức tổng hợp: Sử dụng dữ liệu chấm công kết hợp với khung giờ trong đăng ký ca để đưa ra bảng chấm công tạm cho nhân viên</w:t>
       </w:r>
+      <w:r>
+        <w:rPr>
+          <w:rFonts w:ascii="Times New Roman" w:hAnsi="Times New Roman" w:cs="Times New Roman"/>
+          <w:sz w:val="26"/>
+          <w:szCs w:val="26"/>
+        </w:rPr>
+        <w:t xml:space="preserve"> </w:t>
+      </w:r>
+      <w:r>
+        <w:rPr>
+          <w:rFonts w:ascii="Times New Roman" w:hAnsi="Times New Roman" w:cs="Times New Roman"/>
+          <w:color w:val="FF0000"/>
+          <w:sz w:val="26"/>
+          <w:szCs w:val="26"/>
+        </w:rPr>
+        <w:t>Công thức tính như thế nào? Cần nêu cụ thể</w:t>
+      </w:r>
     </w:p>
     <w:p>
       <w:pPr>
@@ -12228,6 +12561,7 @@
           <w:sz w:val="26"/>
           <w:szCs w:val="26"/>
         </w:rPr>
+        <w:lastRenderedPageBreak/>
         <w:t>Điều chỉnh và tính công: Cập nhật đối với nhân viên không thực hiện chấm công bằng vân tay, nhân viên thiếu dữ liệu chấm công, điều chỉnh công nhân viên trong bảng chấm công tạm</w:t>
       </w:r>
     </w:p>
@@ -12325,6 +12659,21 @@
         </w:rPr>
         <w:t>. Sơ đồ quy trình tính lương</w:t>
       </w:r>
+    </w:p>
+    <w:p>
+      <w:pPr>
+        <w:rPr>
+          <w:color w:val="FF0000"/>
+        </w:rPr>
+      </w:pPr>
+      <w:r>
+        <w:rPr>
+          <w:color w:val="FF0000"/>
+        </w:rPr>
+        <w:t>Làm lại</w:t>
+      </w:r>
+      <w:bookmarkStart w:id="29" w:name="_GoBack"/>
+      <w:bookmarkEnd w:id="29"/>
     </w:p>
     <w:p>
       <w:pPr>
@@ -12424,39 +12773,7 @@
           <w:sz w:val="26"/>
           <w:szCs w:val="26"/>
         </w:rPr>
-        <w:t xml:space="preserve">Khai báo </w:t>
-      </w:r>
-      <w:r>
-        <w:rPr>
-          <w:rFonts w:ascii="Times New Roman" w:hAnsi="Times New Roman" w:cs="Times New Roman"/>
-          <w:sz w:val="26"/>
-          <w:szCs w:val="26"/>
-        </w:rPr>
-        <w:t>kỳ tính lương</w:t>
-      </w:r>
-      <w:r>
-        <w:rPr>
-          <w:rFonts w:ascii="Times New Roman" w:hAnsi="Times New Roman" w:cs="Times New Roman"/>
-          <w:sz w:val="26"/>
-          <w:szCs w:val="26"/>
-        </w:rPr>
-        <w:t>: Khai báo ban đầu</w:t>
-      </w:r>
-      <w:r>
-        <w:rPr>
-          <w:rFonts w:ascii="Times New Roman" w:hAnsi="Times New Roman" w:cs="Times New Roman"/>
-          <w:sz w:val="26"/>
-          <w:szCs w:val="26"/>
-        </w:rPr>
-        <w:t xml:space="preserve"> để thực hiện tính lương từng kỳ cho nhân viên</w:t>
-      </w:r>
-      <w:r>
-        <w:rPr>
-          <w:rFonts w:ascii="Times New Roman" w:hAnsi="Times New Roman" w:cs="Times New Roman"/>
-          <w:sz w:val="26"/>
-          <w:szCs w:val="26"/>
-        </w:rPr>
-        <w:t>.</w:t>
+        <w:t>Khai báo kỳ tính lương: Khai báo ban đầu để thực hiện tính lương từng kỳ cho nhân viên.</w:t>
       </w:r>
     </w:p>
     <w:p>
@@ -12481,24 +12798,7 @@
           <w:sz w:val="26"/>
           <w:szCs w:val="26"/>
         </w:rPr>
-        <w:lastRenderedPageBreak/>
-        <w:t>Cập nhật thông tin lương nhân viên</w:t>
-      </w:r>
-      <w:r>
-        <w:rPr>
-          <w:rFonts w:ascii="Times New Roman" w:hAnsi="Times New Roman" w:cs="Times New Roman"/>
-          <w:sz w:val="26"/>
-          <w:szCs w:val="26"/>
-        </w:rPr>
-        <w:t xml:space="preserve">: Chương trình sẽ lấy dữ liệu </w:t>
-      </w:r>
-      <w:r>
-        <w:rPr>
-          <w:rFonts w:ascii="Times New Roman" w:hAnsi="Times New Roman" w:cs="Times New Roman"/>
-          <w:sz w:val="26"/>
-          <w:szCs w:val="26"/>
-        </w:rPr>
-        <w:t xml:space="preserve">để tính ra lương cho nhân viên </w:t>
+        <w:t xml:space="preserve">Cập nhật thông tin lương nhân viên: Chương trình sẽ lấy dữ liệu để tính ra lương cho nhân viên </w:t>
       </w:r>
     </w:p>
     <w:p>
@@ -12548,23 +12848,8 @@
           <w:sz w:val="26"/>
           <w:szCs w:val="26"/>
         </w:rPr>
-        <w:t>Kiểm tra, phê duyệt: Xem trước bảng</w:t>
-      </w:r>
-      <w:r>
-        <w:rPr>
-          <w:rFonts w:ascii="Times New Roman" w:hAnsi="Times New Roman" w:cs="Times New Roman"/>
-          <w:sz w:val="26"/>
-          <w:szCs w:val="26"/>
-        </w:rPr>
-        <w:t xml:space="preserve"> lương trước khi xuất ra các báo cáo lương</w:t>
-      </w:r>
-      <w:r>
-        <w:rPr>
-          <w:rFonts w:ascii="Times New Roman" w:hAnsi="Times New Roman" w:cs="Times New Roman"/>
-          <w:sz w:val="26"/>
-          <w:szCs w:val="26"/>
-        </w:rPr>
-        <w:t>.</w:t>
+        <w:lastRenderedPageBreak/>
+        <w:t>Kiểm tra, phê duyệt: Xem trước bảng lương trước khi xuất ra các báo cáo lương.</w:t>
       </w:r>
     </w:p>
     <w:p>
@@ -12589,23 +12874,7 @@
           <w:sz w:val="26"/>
           <w:szCs w:val="26"/>
         </w:rPr>
-        <w:t>Lưu hồ sơ, kết thúc: Lưu lạ</w:t>
-      </w:r>
-      <w:r>
-        <w:rPr>
-          <w:rFonts w:ascii="Times New Roman" w:hAnsi="Times New Roman" w:cs="Times New Roman"/>
-          <w:sz w:val="26"/>
-          <w:szCs w:val="26"/>
-        </w:rPr>
-        <w:t xml:space="preserve">i các bảng lương </w:t>
-      </w:r>
-      <w:r>
-        <w:rPr>
-          <w:rFonts w:ascii="Times New Roman" w:hAnsi="Times New Roman" w:cs="Times New Roman"/>
-          <w:sz w:val="26"/>
-          <w:szCs w:val="26"/>
-        </w:rPr>
-        <w:t>của mỗi nhân viên, kết thúc quy trình chấm công.</w:t>
+        <w:t>Lưu hồ sơ, kết thúc: Lưu lại các bảng lương của mỗi nhân viên, kết thúc quy trình chấm công.</w:t>
       </w:r>
     </w:p>
     <w:p>
@@ -12673,7 +12942,7 @@
         </w:rPr>
         <w:t xml:space="preserve"> BẰNG PHẦN MỀM FAST BUSINESS ONLINE</w:t>
       </w:r>
-      <w:bookmarkEnd w:id="29"/>
+      <w:bookmarkEnd w:id="28"/>
     </w:p>
     <w:p>
       <w:pPr>
@@ -13408,7 +13677,7 @@
 </file>
 
 <file path=word/endnotes.xml><?xml version="1.0" encoding="utf-8"?>
-<w:endnotes xmlns:wpc="http://schemas.microsoft.com/office/word/2010/wordprocessingCanvas" xmlns:cx="http://schemas.microsoft.com/office/drawing/2014/chartex" xmlns:mc="http://schemas.openxmlformats.org/markup-compatibility/2006" xmlns:o="urn:schemas-microsoft-com:office:office" xmlns:r="http://schemas.openxmlformats.org/officeDocument/2006/relationships" xmlns:m="http://schemas.openxmlformats.org/officeDocument/2006/math" xmlns:v="urn:schemas-microsoft-com:vml" xmlns:wp14="http://schemas.microsoft.com/office/word/2010/wordprocessingDrawing" xmlns:wp="http://schemas.openxmlformats.org/drawingml/2006/wordprocessingDrawing" xmlns:w10="urn:schemas-microsoft-com:office:word" xmlns:w="http://schemas.openxmlformats.org/wordprocessingml/2006/main" xmlns:w14="http://schemas.microsoft.com/office/word/2010/wordml" xmlns:w15="http://schemas.microsoft.com/office/word/2012/wordml" xmlns:w16se="http://schemas.microsoft.com/office/word/2015/wordml/symex" xmlns:wpg="http://schemas.microsoft.com/office/word/2010/wordprocessingGroup" xmlns:wpi="http://schemas.microsoft.com/office/word/2010/wordprocessingInk" xmlns:wne="http://schemas.microsoft.com/office/word/2006/wordml" xmlns:wps="http://schemas.microsoft.com/office/word/2010/wordprocessingShape" mc:Ignorable="w14 w15 w16se wp14">
+<w:endnotes xmlns:wpc="http://schemas.microsoft.com/office/word/2010/wordprocessingCanvas" xmlns:cx="http://schemas.microsoft.com/office/drawing/2014/chartex" xmlns:cx1="http://schemas.microsoft.com/office/drawing/2015/9/8/chartex" xmlns:cx2="http://schemas.microsoft.com/office/drawing/2015/10/21/chartex" xmlns:cx3="http://schemas.microsoft.com/office/drawing/2016/5/9/chartex" xmlns:cx4="http://schemas.microsoft.com/office/drawing/2016/5/10/chartex" xmlns:cx5="http://schemas.microsoft.com/office/drawing/2016/5/11/chartex" xmlns:cx6="http://schemas.microsoft.com/office/drawing/2016/5/12/chartex" xmlns:cx7="http://schemas.microsoft.com/office/drawing/2016/5/13/chartex" xmlns:cx8="http://schemas.microsoft.com/office/drawing/2016/5/14/chartex" xmlns:mc="http://schemas.openxmlformats.org/markup-compatibility/2006" xmlns:aink="http://schemas.microsoft.com/office/drawing/2016/ink" xmlns:am3d="http://schemas.microsoft.com/office/drawing/2017/model3d" xmlns:o="urn:schemas-microsoft-com:office:office" xmlns:r="http://schemas.openxmlformats.org/officeDocument/2006/relationships" xmlns:m="http://schemas.openxmlformats.org/officeDocument/2006/math" xmlns:v="urn:schemas-microsoft-com:vml" xmlns:wp14="http://schemas.microsoft.com/office/word/2010/wordprocessingDrawing" xmlns:wp="http://schemas.openxmlformats.org/drawingml/2006/wordprocessingDrawing" xmlns:w10="urn:schemas-microsoft-com:office:word" xmlns:w="http://schemas.openxmlformats.org/wordprocessingml/2006/main" xmlns:w14="http://schemas.microsoft.com/office/word/2010/wordml" xmlns:w15="http://schemas.microsoft.com/office/word/2012/wordml" xmlns:w16cid="http://schemas.microsoft.com/office/word/2016/wordml/cid" xmlns:w16se="http://schemas.microsoft.com/office/word/2015/wordml/symex" xmlns:wpg="http://schemas.microsoft.com/office/word/2010/wordprocessingGroup" xmlns:wpi="http://schemas.microsoft.com/office/word/2010/wordprocessingInk" xmlns:wne="http://schemas.microsoft.com/office/word/2006/wordml" xmlns:wps="http://schemas.microsoft.com/office/word/2010/wordprocessingShape" mc:Ignorable="w14 w15 w16se w16cid wp14">
   <w:endnote w:type="separator" w:id="-1">
     <w:p>
       <w:pPr>
@@ -13433,7 +13702,7 @@
 </file>
 
 <file path=word/footer1.xml><?xml version="1.0" encoding="utf-8"?>
-<w:ftr xmlns:wpc="http://schemas.microsoft.com/office/word/2010/wordprocessingCanvas" xmlns:cx="http://schemas.microsoft.com/office/drawing/2014/chartex" xmlns:mc="http://schemas.openxmlformats.org/markup-compatibility/2006" xmlns:o="urn:schemas-microsoft-com:office:office" xmlns:r="http://schemas.openxmlformats.org/officeDocument/2006/relationships" xmlns:m="http://schemas.openxmlformats.org/officeDocument/2006/math" xmlns:v="urn:schemas-microsoft-com:vml" xmlns:wp14="http://schemas.microsoft.com/office/word/2010/wordprocessingDrawing" xmlns:wp="http://schemas.openxmlformats.org/drawingml/2006/wordprocessingDrawing" xmlns:w10="urn:schemas-microsoft-com:office:word" xmlns:w="http://schemas.openxmlformats.org/wordprocessingml/2006/main" xmlns:w14="http://schemas.microsoft.com/office/word/2010/wordml" xmlns:w15="http://schemas.microsoft.com/office/word/2012/wordml" xmlns:w16se="http://schemas.microsoft.com/office/word/2015/wordml/symex" xmlns:wpg="http://schemas.microsoft.com/office/word/2010/wordprocessingGroup" xmlns:wpi="http://schemas.microsoft.com/office/word/2010/wordprocessingInk" xmlns:wne="http://schemas.microsoft.com/office/word/2006/wordml" xmlns:wps="http://schemas.microsoft.com/office/word/2010/wordprocessingShape" mc:Ignorable="w14 w15 w16se wp14">
+<w:ftr xmlns:wpc="http://schemas.microsoft.com/office/word/2010/wordprocessingCanvas" xmlns:cx="http://schemas.microsoft.com/office/drawing/2014/chartex" xmlns:cx1="http://schemas.microsoft.com/office/drawing/2015/9/8/chartex" xmlns:cx2="http://schemas.microsoft.com/office/drawing/2015/10/21/chartex" xmlns:cx3="http://schemas.microsoft.com/office/drawing/2016/5/9/chartex" xmlns:cx4="http://schemas.microsoft.com/office/drawing/2016/5/10/chartex" xmlns:cx5="http://schemas.microsoft.com/office/drawing/2016/5/11/chartex" xmlns:cx6="http://schemas.microsoft.com/office/drawing/2016/5/12/chartex" xmlns:cx7="http://schemas.microsoft.com/office/drawing/2016/5/13/chartex" xmlns:cx8="http://schemas.microsoft.com/office/drawing/2016/5/14/chartex" xmlns:mc="http://schemas.openxmlformats.org/markup-compatibility/2006" xmlns:aink="http://schemas.microsoft.com/office/drawing/2016/ink" xmlns:am3d="http://schemas.microsoft.com/office/drawing/2017/model3d" xmlns:o="urn:schemas-microsoft-com:office:office" xmlns:r="http://schemas.openxmlformats.org/officeDocument/2006/relationships" xmlns:m="http://schemas.openxmlformats.org/officeDocument/2006/math" xmlns:v="urn:schemas-microsoft-com:vml" xmlns:wp14="http://schemas.microsoft.com/office/word/2010/wordprocessingDrawing" xmlns:wp="http://schemas.openxmlformats.org/drawingml/2006/wordprocessingDrawing" xmlns:w10="urn:schemas-microsoft-com:office:word" xmlns:w="http://schemas.openxmlformats.org/wordprocessingml/2006/main" xmlns:w14="http://schemas.microsoft.com/office/word/2010/wordml" xmlns:w15="http://schemas.microsoft.com/office/word/2012/wordml" xmlns:w16cid="http://schemas.microsoft.com/office/word/2016/wordml/cid" xmlns:w16se="http://schemas.microsoft.com/office/word/2015/wordml/symex" xmlns:wpg="http://schemas.microsoft.com/office/word/2010/wordprocessingGroup" xmlns:wpi="http://schemas.microsoft.com/office/word/2010/wordprocessingInk" xmlns:wne="http://schemas.microsoft.com/office/word/2006/wordml" xmlns:wps="http://schemas.microsoft.com/office/word/2010/wordprocessingShape" mc:Ignorable="w14 w15 w16se w16cid wp14">
   <w:sdt>
     <w:sdtPr>
       <w:id w:val="551968371"/>
@@ -13512,7 +13781,7 @@
 </file>
 
 <file path=word/footer2.xml><?xml version="1.0" encoding="utf-8"?>
-<w:ftr xmlns:wpc="http://schemas.microsoft.com/office/word/2010/wordprocessingCanvas" xmlns:cx="http://schemas.microsoft.com/office/drawing/2014/chartex" xmlns:mc="http://schemas.openxmlformats.org/markup-compatibility/2006" xmlns:o="urn:schemas-microsoft-com:office:office" xmlns:r="http://schemas.openxmlformats.org/officeDocument/2006/relationships" xmlns:m="http://schemas.openxmlformats.org/officeDocument/2006/math" xmlns:v="urn:schemas-microsoft-com:vml" xmlns:wp14="http://schemas.microsoft.com/office/word/2010/wordprocessingDrawing" xmlns:wp="http://schemas.openxmlformats.org/drawingml/2006/wordprocessingDrawing" xmlns:w10="urn:schemas-microsoft-com:office:word" xmlns:w="http://schemas.openxmlformats.org/wordprocessingml/2006/main" xmlns:w14="http://schemas.microsoft.com/office/word/2010/wordml" xmlns:w15="http://schemas.microsoft.com/office/word/2012/wordml" xmlns:w16se="http://schemas.microsoft.com/office/word/2015/wordml/symex" xmlns:wpg="http://schemas.microsoft.com/office/word/2010/wordprocessingGroup" xmlns:wpi="http://schemas.microsoft.com/office/word/2010/wordprocessingInk" xmlns:wne="http://schemas.microsoft.com/office/word/2006/wordml" xmlns:wps="http://schemas.microsoft.com/office/word/2010/wordprocessingShape" mc:Ignorable="w14 w15 w16se wp14">
+<w:ftr xmlns:wpc="http://schemas.microsoft.com/office/word/2010/wordprocessingCanvas" xmlns:cx="http://schemas.microsoft.com/office/drawing/2014/chartex" xmlns:cx1="http://schemas.microsoft.com/office/drawing/2015/9/8/chartex" xmlns:cx2="http://schemas.microsoft.com/office/drawing/2015/10/21/chartex" xmlns:cx3="http://schemas.microsoft.com/office/drawing/2016/5/9/chartex" xmlns:cx4="http://schemas.microsoft.com/office/drawing/2016/5/10/chartex" xmlns:cx5="http://schemas.microsoft.com/office/drawing/2016/5/11/chartex" xmlns:cx6="http://schemas.microsoft.com/office/drawing/2016/5/12/chartex" xmlns:cx7="http://schemas.microsoft.com/office/drawing/2016/5/13/chartex" xmlns:cx8="http://schemas.microsoft.com/office/drawing/2016/5/14/chartex" xmlns:mc="http://schemas.openxmlformats.org/markup-compatibility/2006" xmlns:aink="http://schemas.microsoft.com/office/drawing/2016/ink" xmlns:am3d="http://schemas.microsoft.com/office/drawing/2017/model3d" xmlns:o="urn:schemas-microsoft-com:office:office" xmlns:r="http://schemas.openxmlformats.org/officeDocument/2006/relationships" xmlns:m="http://schemas.openxmlformats.org/officeDocument/2006/math" xmlns:v="urn:schemas-microsoft-com:vml" xmlns:wp14="http://schemas.microsoft.com/office/word/2010/wordprocessingDrawing" xmlns:wp="http://schemas.openxmlformats.org/drawingml/2006/wordprocessingDrawing" xmlns:w10="urn:schemas-microsoft-com:office:word" xmlns:w="http://schemas.openxmlformats.org/wordprocessingml/2006/main" xmlns:w14="http://schemas.microsoft.com/office/word/2010/wordml" xmlns:w15="http://schemas.microsoft.com/office/word/2012/wordml" xmlns:w16cid="http://schemas.microsoft.com/office/word/2016/wordml/cid" xmlns:w16se="http://schemas.microsoft.com/office/word/2015/wordml/symex" xmlns:wpg="http://schemas.microsoft.com/office/word/2010/wordprocessingGroup" xmlns:wpi="http://schemas.microsoft.com/office/word/2010/wordprocessingInk" xmlns:wne="http://schemas.microsoft.com/office/word/2006/wordml" xmlns:wps="http://schemas.microsoft.com/office/word/2010/wordprocessingShape" mc:Ignorable="w14 w15 w16se w16cid wp14">
   <w:p>
     <w:pPr>
       <w:pStyle w:val="Footer"/>
@@ -13532,7 +13801,7 @@
 </file>
 
 <file path=word/footnotes.xml><?xml version="1.0" encoding="utf-8"?>
-<w:footnotes xmlns:wpc="http://schemas.microsoft.com/office/word/2010/wordprocessingCanvas" xmlns:cx="http://schemas.microsoft.com/office/drawing/2014/chartex" xmlns:mc="http://schemas.openxmlformats.org/markup-compatibility/2006" xmlns:o="urn:schemas-microsoft-com:office:office" xmlns:r="http://schemas.openxmlformats.org/officeDocument/2006/relationships" xmlns:m="http://schemas.openxmlformats.org/officeDocument/2006/math" xmlns:v="urn:schemas-microsoft-com:vml" xmlns:wp14="http://schemas.microsoft.com/office/word/2010/wordprocessingDrawing" xmlns:wp="http://schemas.openxmlformats.org/drawingml/2006/wordprocessingDrawing" xmlns:w10="urn:schemas-microsoft-com:office:word" xmlns:w="http://schemas.openxmlformats.org/wordprocessingml/2006/main" xmlns:w14="http://schemas.microsoft.com/office/word/2010/wordml" xmlns:w15="http://schemas.microsoft.com/office/word/2012/wordml" xmlns:w16se="http://schemas.microsoft.com/office/word/2015/wordml/symex" xmlns:wpg="http://schemas.microsoft.com/office/word/2010/wordprocessingGroup" xmlns:wpi="http://schemas.microsoft.com/office/word/2010/wordprocessingInk" xmlns:wne="http://schemas.microsoft.com/office/word/2006/wordml" xmlns:wps="http://schemas.microsoft.com/office/word/2010/wordprocessingShape" mc:Ignorable="w14 w15 w16se wp14">
+<w:footnotes xmlns:wpc="http://schemas.microsoft.com/office/word/2010/wordprocessingCanvas" xmlns:cx="http://schemas.microsoft.com/office/drawing/2014/chartex" xmlns:cx1="http://schemas.microsoft.com/office/drawing/2015/9/8/chartex" xmlns:cx2="http://schemas.microsoft.com/office/drawing/2015/10/21/chartex" xmlns:cx3="http://schemas.microsoft.com/office/drawing/2016/5/9/chartex" xmlns:cx4="http://schemas.microsoft.com/office/drawing/2016/5/10/chartex" xmlns:cx5="http://schemas.microsoft.com/office/drawing/2016/5/11/chartex" xmlns:cx6="http://schemas.microsoft.com/office/drawing/2016/5/12/chartex" xmlns:cx7="http://schemas.microsoft.com/office/drawing/2016/5/13/chartex" xmlns:cx8="http://schemas.microsoft.com/office/drawing/2016/5/14/chartex" xmlns:mc="http://schemas.openxmlformats.org/markup-compatibility/2006" xmlns:aink="http://schemas.microsoft.com/office/drawing/2016/ink" xmlns:am3d="http://schemas.microsoft.com/office/drawing/2017/model3d" xmlns:o="urn:schemas-microsoft-com:office:office" xmlns:r="http://schemas.openxmlformats.org/officeDocument/2006/relationships" xmlns:m="http://schemas.openxmlformats.org/officeDocument/2006/math" xmlns:v="urn:schemas-microsoft-com:vml" xmlns:wp14="http://schemas.microsoft.com/office/word/2010/wordprocessingDrawing" xmlns:wp="http://schemas.openxmlformats.org/drawingml/2006/wordprocessingDrawing" xmlns:w10="urn:schemas-microsoft-com:office:word" xmlns:w="http://schemas.openxmlformats.org/wordprocessingml/2006/main" xmlns:w14="http://schemas.microsoft.com/office/word/2010/wordml" xmlns:w15="http://schemas.microsoft.com/office/word/2012/wordml" xmlns:w16cid="http://schemas.microsoft.com/office/word/2016/wordml/cid" xmlns:w16se="http://schemas.microsoft.com/office/word/2015/wordml/symex" xmlns:wpg="http://schemas.microsoft.com/office/word/2010/wordprocessingGroup" xmlns:wpi="http://schemas.microsoft.com/office/word/2010/wordprocessingInk" xmlns:wne="http://schemas.microsoft.com/office/word/2006/wordml" xmlns:wps="http://schemas.microsoft.com/office/word/2010/wordprocessingShape" mc:Ignorable="w14 w15 w16se w16cid wp14">
   <w:footnote w:type="separator" w:id="-1">
     <w:p>
       <w:pPr>
@@ -13557,7 +13826,7 @@
 </file>
 
 <file path=word/header1.xml><?xml version="1.0" encoding="utf-8"?>
-<w:hdr xmlns:wpc="http://schemas.microsoft.com/office/word/2010/wordprocessingCanvas" xmlns:cx="http://schemas.microsoft.com/office/drawing/2014/chartex" xmlns:mc="http://schemas.openxmlformats.org/markup-compatibility/2006" xmlns:o="urn:schemas-microsoft-com:office:office" xmlns:r="http://schemas.openxmlformats.org/officeDocument/2006/relationships" xmlns:m="http://schemas.openxmlformats.org/officeDocument/2006/math" xmlns:v="urn:schemas-microsoft-com:vml" xmlns:wp14="http://schemas.microsoft.com/office/word/2010/wordprocessingDrawing" xmlns:wp="http://schemas.openxmlformats.org/drawingml/2006/wordprocessingDrawing" xmlns:w10="urn:schemas-microsoft-com:office:word" xmlns:w="http://schemas.openxmlformats.org/wordprocessingml/2006/main" xmlns:w14="http://schemas.microsoft.com/office/word/2010/wordml" xmlns:w15="http://schemas.microsoft.com/office/word/2012/wordml" xmlns:w16se="http://schemas.microsoft.com/office/word/2015/wordml/symex" xmlns:wpg="http://schemas.microsoft.com/office/word/2010/wordprocessingGroup" xmlns:wpi="http://schemas.microsoft.com/office/word/2010/wordprocessingInk" xmlns:wne="http://schemas.microsoft.com/office/word/2006/wordml" xmlns:wps="http://schemas.microsoft.com/office/word/2010/wordprocessingShape" mc:Ignorable="w14 w15 w16se wp14">
+<w:hdr xmlns:wpc="http://schemas.microsoft.com/office/word/2010/wordprocessingCanvas" xmlns:cx="http://schemas.microsoft.com/office/drawing/2014/chartex" xmlns:cx1="http://schemas.microsoft.com/office/drawing/2015/9/8/chartex" xmlns:cx2="http://schemas.microsoft.com/office/drawing/2015/10/21/chartex" xmlns:cx3="http://schemas.microsoft.com/office/drawing/2016/5/9/chartex" xmlns:cx4="http://schemas.microsoft.com/office/drawing/2016/5/10/chartex" xmlns:cx5="http://schemas.microsoft.com/office/drawing/2016/5/11/chartex" xmlns:cx6="http://schemas.microsoft.com/office/drawing/2016/5/12/chartex" xmlns:cx7="http://schemas.microsoft.com/office/drawing/2016/5/13/chartex" xmlns:cx8="http://schemas.microsoft.com/office/drawing/2016/5/14/chartex" xmlns:mc="http://schemas.openxmlformats.org/markup-compatibility/2006" xmlns:aink="http://schemas.microsoft.com/office/drawing/2016/ink" xmlns:am3d="http://schemas.microsoft.com/office/drawing/2017/model3d" xmlns:o="urn:schemas-microsoft-com:office:office" xmlns:r="http://schemas.openxmlformats.org/officeDocument/2006/relationships" xmlns:m="http://schemas.openxmlformats.org/officeDocument/2006/math" xmlns:v="urn:schemas-microsoft-com:vml" xmlns:wp14="http://schemas.microsoft.com/office/word/2010/wordprocessingDrawing" xmlns:wp="http://schemas.openxmlformats.org/drawingml/2006/wordprocessingDrawing" xmlns:w10="urn:schemas-microsoft-com:office:word" xmlns:w="http://schemas.openxmlformats.org/wordprocessingml/2006/main" xmlns:w14="http://schemas.microsoft.com/office/word/2010/wordml" xmlns:w15="http://schemas.microsoft.com/office/word/2012/wordml" xmlns:w16cid="http://schemas.microsoft.com/office/word/2016/wordml/cid" xmlns:w16se="http://schemas.microsoft.com/office/word/2015/wordml/symex" xmlns:wpg="http://schemas.microsoft.com/office/word/2010/wordprocessingGroup" xmlns:wpi="http://schemas.microsoft.com/office/word/2010/wordprocessingInk" xmlns:wne="http://schemas.microsoft.com/office/word/2006/wordml" xmlns:wps="http://schemas.microsoft.com/office/word/2010/wordprocessingShape" mc:Ignorable="w14 w15 w16se w16cid wp14">
   <w:p>
     <w:pPr>
       <w:pStyle w:val="Header"/>
@@ -13573,7 +13842,7 @@
 </file>
 
 <file path=word/numbering.xml><?xml version="1.0" encoding="utf-8"?>
-<w:numbering xmlns:wpc="http://schemas.microsoft.com/office/word/2010/wordprocessingCanvas" xmlns:cx="http://schemas.microsoft.com/office/drawing/2014/chartex" xmlns:mc="http://schemas.openxmlformats.org/markup-compatibility/2006" xmlns:o="urn:schemas-microsoft-com:office:office" xmlns:r="http://schemas.openxmlformats.org/officeDocument/2006/relationships" xmlns:m="http://schemas.openxmlformats.org/officeDocument/2006/math" xmlns:v="urn:schemas-microsoft-com:vml" xmlns:wp14="http://schemas.microsoft.com/office/word/2010/wordprocessingDrawing" xmlns:wp="http://schemas.openxmlformats.org/drawingml/2006/wordprocessingDrawing" xmlns:w10="urn:schemas-microsoft-com:office:word" xmlns:w="http://schemas.openxmlformats.org/wordprocessingml/2006/main" xmlns:w14="http://schemas.microsoft.com/office/word/2010/wordml" xmlns:w15="http://schemas.microsoft.com/office/word/2012/wordml" xmlns:w16se="http://schemas.microsoft.com/office/word/2015/wordml/symex" xmlns:wpg="http://schemas.microsoft.com/office/word/2010/wordprocessingGroup" xmlns:wpi="http://schemas.microsoft.com/office/word/2010/wordprocessingInk" xmlns:wne="http://schemas.microsoft.com/office/word/2006/wordml" xmlns:wps="http://schemas.microsoft.com/office/word/2010/wordprocessingShape" mc:Ignorable="w14 w15 w16se wp14">
+<w:numbering xmlns:wpc="http://schemas.microsoft.com/office/word/2010/wordprocessingCanvas" xmlns:cx="http://schemas.microsoft.com/office/drawing/2014/chartex" xmlns:cx1="http://schemas.microsoft.com/office/drawing/2015/9/8/chartex" xmlns:cx2="http://schemas.microsoft.com/office/drawing/2015/10/21/chartex" xmlns:cx3="http://schemas.microsoft.com/office/drawing/2016/5/9/chartex" xmlns:cx4="http://schemas.microsoft.com/office/drawing/2016/5/10/chartex" xmlns:cx5="http://schemas.microsoft.com/office/drawing/2016/5/11/chartex" xmlns:cx6="http://schemas.microsoft.com/office/drawing/2016/5/12/chartex" xmlns:cx7="http://schemas.microsoft.com/office/drawing/2016/5/13/chartex" xmlns:cx8="http://schemas.microsoft.com/office/drawing/2016/5/14/chartex" xmlns:mc="http://schemas.openxmlformats.org/markup-compatibility/2006" xmlns:aink="http://schemas.microsoft.com/office/drawing/2016/ink" xmlns:am3d="http://schemas.microsoft.com/office/drawing/2017/model3d" xmlns:o="urn:schemas-microsoft-com:office:office" xmlns:r="http://schemas.openxmlformats.org/officeDocument/2006/relationships" xmlns:m="http://schemas.openxmlformats.org/officeDocument/2006/math" xmlns:v="urn:schemas-microsoft-com:vml" xmlns:wp14="http://schemas.microsoft.com/office/word/2010/wordprocessingDrawing" xmlns:wp="http://schemas.openxmlformats.org/drawingml/2006/wordprocessingDrawing" xmlns:w10="urn:schemas-microsoft-com:office:word" xmlns:w="http://schemas.openxmlformats.org/wordprocessingml/2006/main" xmlns:w14="http://schemas.microsoft.com/office/word/2010/wordml" xmlns:w15="http://schemas.microsoft.com/office/word/2012/wordml" xmlns:w16cid="http://schemas.microsoft.com/office/word/2016/wordml/cid" xmlns:w16se="http://schemas.microsoft.com/office/word/2015/wordml/symex" xmlns:wpg="http://schemas.microsoft.com/office/word/2010/wordprocessingGroup" xmlns:wpi="http://schemas.microsoft.com/office/word/2010/wordprocessingInk" xmlns:wne="http://schemas.microsoft.com/office/word/2006/wordml" xmlns:wps="http://schemas.microsoft.com/office/word/2010/wordprocessingShape" mc:Ignorable="w14 w15 w16se w16cid wp14">
   <w:numPicBullet w:numPicBulletId="0">
     <w:pict>
       <v:shapetype id="_x0000_t75" coordsize="21600,21600" o:spt="75" o:preferrelative="t" path="m@4@5l@4@11@9@11@9@5xe" filled="f" stroked="f">
@@ -13595,7 +13864,7 @@
         <v:path o:extrusionok="f" gradientshapeok="t" o:connecttype="rect"/>
         <o:lock v:ext="edit" aspectratio="t"/>
       </v:shapetype>
-      <v:shape id="_x0000_i1054" type="#_x0000_t75" style="width:11.4pt;height:11.4pt" o:bullet="t">
+      <v:shape id="_x0000_i1034" type="#_x0000_t75" style="width:11.55pt;height:11.55pt" o:bullet="t">
         <v:imagedata r:id="rId1" o:title="mso2E29"/>
       </v:shape>
     </w:pict>
@@ -14321,6 +14590,119 @@
     </w:lvl>
   </w:abstractNum>
   <w:abstractNum w:abstractNumId="7" w15:restartNumberingAfterBreak="0">
+    <w:nsid w:val="2B837B5E"/>
+    <w:multiLevelType w:val="hybridMultilevel"/>
+    <w:tmpl w:val="1D8A88BE"/>
+    <w:lvl w:ilvl="0" w:tplc="04090001">
+      <w:start w:val="1"/>
+      <w:numFmt w:val="bullet"/>
+      <w:lvlText w:val=""/>
+      <w:lvlJc w:val="left"/>
+      <w:pPr>
+        <w:ind w:left="1152" w:hanging="360"/>
+      </w:pPr>
+      <w:rPr>
+        <w:rFonts w:ascii="Symbol" w:hAnsi="Symbol" w:hint="default"/>
+      </w:rPr>
+    </w:lvl>
+    <w:lvl w:ilvl="1" w:tplc="04090003" w:tentative="1">
+      <w:start w:val="1"/>
+      <w:numFmt w:val="bullet"/>
+      <w:lvlText w:val="o"/>
+      <w:lvlJc w:val="left"/>
+      <w:pPr>
+        <w:ind w:left="1872" w:hanging="360"/>
+      </w:pPr>
+      <w:rPr>
+        <w:rFonts w:ascii="Courier New" w:hAnsi="Courier New" w:cs="Courier New" w:hint="default"/>
+      </w:rPr>
+    </w:lvl>
+    <w:lvl w:ilvl="2" w:tplc="04090005" w:tentative="1">
+      <w:start w:val="1"/>
+      <w:numFmt w:val="bullet"/>
+      <w:lvlText w:val=""/>
+      <w:lvlJc w:val="left"/>
+      <w:pPr>
+        <w:ind w:left="2592" w:hanging="360"/>
+      </w:pPr>
+      <w:rPr>
+        <w:rFonts w:ascii="Wingdings" w:hAnsi="Wingdings" w:hint="default"/>
+      </w:rPr>
+    </w:lvl>
+    <w:lvl w:ilvl="3" w:tplc="04090001" w:tentative="1">
+      <w:start w:val="1"/>
+      <w:numFmt w:val="bullet"/>
+      <w:lvlText w:val=""/>
+      <w:lvlJc w:val="left"/>
+      <w:pPr>
+        <w:ind w:left="3312" w:hanging="360"/>
+      </w:pPr>
+      <w:rPr>
+        <w:rFonts w:ascii="Symbol" w:hAnsi="Symbol" w:hint="default"/>
+      </w:rPr>
+    </w:lvl>
+    <w:lvl w:ilvl="4" w:tplc="04090003" w:tentative="1">
+      <w:start w:val="1"/>
+      <w:numFmt w:val="bullet"/>
+      <w:lvlText w:val="o"/>
+      <w:lvlJc w:val="left"/>
+      <w:pPr>
+        <w:ind w:left="4032" w:hanging="360"/>
+      </w:pPr>
+      <w:rPr>
+        <w:rFonts w:ascii="Courier New" w:hAnsi="Courier New" w:cs="Courier New" w:hint="default"/>
+      </w:rPr>
+    </w:lvl>
+    <w:lvl w:ilvl="5" w:tplc="04090005" w:tentative="1">
+      <w:start w:val="1"/>
+      <w:numFmt w:val="bullet"/>
+      <w:lvlText w:val=""/>
+      <w:lvlJc w:val="left"/>
+      <w:pPr>
+        <w:ind w:left="4752" w:hanging="360"/>
+      </w:pPr>
+      <w:rPr>
+        <w:rFonts w:ascii="Wingdings" w:hAnsi="Wingdings" w:hint="default"/>
+      </w:rPr>
+    </w:lvl>
+    <w:lvl w:ilvl="6" w:tplc="04090001" w:tentative="1">
+      <w:start w:val="1"/>
+      <w:numFmt w:val="bullet"/>
+      <w:lvlText w:val=""/>
+      <w:lvlJc w:val="left"/>
+      <w:pPr>
+        <w:ind w:left="5472" w:hanging="360"/>
+      </w:pPr>
+      <w:rPr>
+        <w:rFonts w:ascii="Symbol" w:hAnsi="Symbol" w:hint="default"/>
+      </w:rPr>
+    </w:lvl>
+    <w:lvl w:ilvl="7" w:tplc="04090003" w:tentative="1">
+      <w:start w:val="1"/>
+      <w:numFmt w:val="bullet"/>
+      <w:lvlText w:val="o"/>
+      <w:lvlJc w:val="left"/>
+      <w:pPr>
+        <w:ind w:left="6192" w:hanging="360"/>
+      </w:pPr>
+      <w:rPr>
+        <w:rFonts w:ascii="Courier New" w:hAnsi="Courier New" w:cs="Courier New" w:hint="default"/>
+      </w:rPr>
+    </w:lvl>
+    <w:lvl w:ilvl="8" w:tplc="04090005" w:tentative="1">
+      <w:start w:val="1"/>
+      <w:numFmt w:val="bullet"/>
+      <w:lvlText w:val=""/>
+      <w:lvlJc w:val="left"/>
+      <w:pPr>
+        <w:ind w:left="6912" w:hanging="360"/>
+      </w:pPr>
+      <w:rPr>
+        <w:rFonts w:ascii="Wingdings" w:hAnsi="Wingdings" w:hint="default"/>
+      </w:rPr>
+    </w:lvl>
+  </w:abstractNum>
+  <w:abstractNum w:abstractNumId="8" w15:restartNumberingAfterBreak="0">
     <w:nsid w:val="312464DC"/>
     <w:multiLevelType w:val="hybridMultilevel"/>
     <w:tmpl w:val="0ACA4968"/>
@@ -14433,7 +14815,7 @@
       </w:rPr>
     </w:lvl>
   </w:abstractNum>
-  <w:abstractNum w:abstractNumId="8" w15:restartNumberingAfterBreak="0">
+  <w:abstractNum w:abstractNumId="9" w15:restartNumberingAfterBreak="0">
     <w:nsid w:val="31FA7DF5"/>
     <w:multiLevelType w:val="hybridMultilevel"/>
     <w:tmpl w:val="CACA2938"/>
@@ -14546,7 +14928,7 @@
       </w:rPr>
     </w:lvl>
   </w:abstractNum>
-  <w:abstractNum w:abstractNumId="9" w15:restartNumberingAfterBreak="0">
+  <w:abstractNum w:abstractNumId="10" w15:restartNumberingAfterBreak="0">
     <w:nsid w:val="383176E6"/>
     <w:multiLevelType w:val="hybridMultilevel"/>
     <w:tmpl w:val="65D076E8"/>
@@ -14661,7 +15043,7 @@
       </w:rPr>
     </w:lvl>
   </w:abstractNum>
-  <w:abstractNum w:abstractNumId="10" w15:restartNumberingAfterBreak="0">
+  <w:abstractNum w:abstractNumId="11" w15:restartNumberingAfterBreak="0">
     <w:nsid w:val="38ED0A22"/>
     <w:multiLevelType w:val="multilevel"/>
     <w:tmpl w:val="38ED0A22"/>
@@ -14774,7 +15156,7 @@
       </w:rPr>
     </w:lvl>
   </w:abstractNum>
-  <w:abstractNum w:abstractNumId="11" w15:restartNumberingAfterBreak="0">
+  <w:abstractNum w:abstractNumId="12" w15:restartNumberingAfterBreak="0">
     <w:nsid w:val="3DC607F6"/>
     <w:multiLevelType w:val="multilevel"/>
     <w:tmpl w:val="3DC607F6"/>
@@ -14887,7 +15269,7 @@
       </w:rPr>
     </w:lvl>
   </w:abstractNum>
-  <w:abstractNum w:abstractNumId="12" w15:restartNumberingAfterBreak="0">
+  <w:abstractNum w:abstractNumId="13" w15:restartNumberingAfterBreak="0">
     <w:nsid w:val="3E89410C"/>
     <w:multiLevelType w:val="hybridMultilevel"/>
     <w:tmpl w:val="5E5E9228"/>
@@ -15001,7 +15383,7 @@
       </w:rPr>
     </w:lvl>
   </w:abstractNum>
-  <w:abstractNum w:abstractNumId="13" w15:restartNumberingAfterBreak="0">
+  <w:abstractNum w:abstractNumId="14" w15:restartNumberingAfterBreak="0">
     <w:nsid w:val="3F7C471A"/>
     <w:multiLevelType w:val="multilevel"/>
     <w:tmpl w:val="9D0C7F34"/>
@@ -15144,7 +15526,7 @@
       </w:rPr>
     </w:lvl>
   </w:abstractNum>
-  <w:abstractNum w:abstractNumId="14" w15:restartNumberingAfterBreak="0">
+  <w:abstractNum w:abstractNumId="15" w15:restartNumberingAfterBreak="0">
     <w:nsid w:val="4E91630C"/>
     <w:multiLevelType w:val="hybridMultilevel"/>
     <w:tmpl w:val="008AF12E"/>
@@ -15258,7 +15640,7 @@
       </w:rPr>
     </w:lvl>
   </w:abstractNum>
-  <w:abstractNum w:abstractNumId="15" w15:restartNumberingAfterBreak="0">
+  <w:abstractNum w:abstractNumId="16" w15:restartNumberingAfterBreak="0">
     <w:nsid w:val="5C1D7D00"/>
     <w:multiLevelType w:val="multilevel"/>
     <w:tmpl w:val="5C1D7D00"/>
@@ -15371,7 +15753,7 @@
       </w:rPr>
     </w:lvl>
   </w:abstractNum>
-  <w:abstractNum w:abstractNumId="16" w15:restartNumberingAfterBreak="0">
+  <w:abstractNum w:abstractNumId="17" w15:restartNumberingAfterBreak="0">
     <w:nsid w:val="5EBA571C"/>
     <w:multiLevelType w:val="multilevel"/>
     <w:tmpl w:val="5EBA571C"/>
@@ -15485,7 +15867,7 @@
       </w:rPr>
     </w:lvl>
   </w:abstractNum>
-  <w:abstractNum w:abstractNumId="17" w15:restartNumberingAfterBreak="0">
+  <w:abstractNum w:abstractNumId="18" w15:restartNumberingAfterBreak="0">
     <w:nsid w:val="6C90140F"/>
     <w:multiLevelType w:val="hybridMultilevel"/>
     <w:tmpl w:val="0B32C51C"/>
@@ -15599,7 +15981,7 @@
       </w:rPr>
     </w:lvl>
   </w:abstractNum>
-  <w:abstractNum w:abstractNumId="18" w15:restartNumberingAfterBreak="0">
+  <w:abstractNum w:abstractNumId="19" w15:restartNumberingAfterBreak="0">
     <w:nsid w:val="74D565E7"/>
     <w:multiLevelType w:val="hybridMultilevel"/>
     <w:tmpl w:val="319C91F2"/>
@@ -15714,7 +16096,7 @@
       </w:rPr>
     </w:lvl>
   </w:abstractNum>
-  <w:abstractNum w:abstractNumId="19" w15:restartNumberingAfterBreak="0">
+  <w:abstractNum w:abstractNumId="20" w15:restartNumberingAfterBreak="0">
     <w:nsid w:val="777C216B"/>
     <w:multiLevelType w:val="hybridMultilevel"/>
     <w:tmpl w:val="7A4AFBFE"/>
@@ -15827,7 +16209,7 @@
       </w:rPr>
     </w:lvl>
   </w:abstractNum>
-  <w:abstractNum w:abstractNumId="20" w15:restartNumberingAfterBreak="0">
+  <w:abstractNum w:abstractNumId="21" w15:restartNumberingAfterBreak="0">
     <w:nsid w:val="7A097656"/>
     <w:multiLevelType w:val="multilevel"/>
     <w:tmpl w:val="7A097656"/>
@@ -15939,7 +16321,7 @@
       </w:rPr>
     </w:lvl>
   </w:abstractNum>
-  <w:abstractNum w:abstractNumId="21" w15:restartNumberingAfterBreak="0">
+  <w:abstractNum w:abstractNumId="22" w15:restartNumberingAfterBreak="0">
     <w:nsid w:val="7D462B5B"/>
     <w:multiLevelType w:val="hybridMultilevel"/>
     <w:tmpl w:val="D7E60DC6"/>
@@ -16055,16 +16437,16 @@
     </w:lvl>
   </w:abstractNum>
   <w:num w:numId="1">
+    <w:abstractNumId w:val="17"/>
+  </w:num>
+  <w:num w:numId="2">
+    <w:abstractNumId w:val="11"/>
+  </w:num>
+  <w:num w:numId="3">
     <w:abstractNumId w:val="16"/>
   </w:num>
-  <w:num w:numId="2">
-    <w:abstractNumId w:val="10"/>
-  </w:num>
-  <w:num w:numId="3">
-    <w:abstractNumId w:val="15"/>
-  </w:num>
   <w:num w:numId="4">
-    <w:abstractNumId w:val="20"/>
+    <w:abstractNumId w:val="21"/>
   </w:num>
   <w:num w:numId="5">
     <w:abstractNumId w:val="3"/>
@@ -16073,7 +16455,7 @@
     <w:abstractNumId w:val="2"/>
   </w:num>
   <w:num w:numId="7">
-    <w:abstractNumId w:val="11"/>
+    <w:abstractNumId w:val="12"/>
   </w:num>
   <w:num w:numId="8">
     <w:abstractNumId w:val="1"/>
@@ -16082,50 +16464,53 @@
     <w:abstractNumId w:val="5"/>
   </w:num>
   <w:num w:numId="10">
-    <w:abstractNumId w:val="12"/>
+    <w:abstractNumId w:val="13"/>
   </w:num>
   <w:num w:numId="11">
     <w:abstractNumId w:val="0"/>
   </w:num>
   <w:num w:numId="12">
-    <w:abstractNumId w:val="17"/>
+    <w:abstractNumId w:val="18"/>
   </w:num>
   <w:num w:numId="13">
-    <w:abstractNumId w:val="14"/>
+    <w:abstractNumId w:val="15"/>
   </w:num>
   <w:num w:numId="14">
-    <w:abstractNumId w:val="13"/>
+    <w:abstractNumId w:val="14"/>
   </w:num>
   <w:num w:numId="15">
     <w:abstractNumId w:val="4"/>
   </w:num>
   <w:num w:numId="16">
-    <w:abstractNumId w:val="19"/>
+    <w:abstractNumId w:val="20"/>
   </w:num>
   <w:num w:numId="17">
-    <w:abstractNumId w:val="7"/>
+    <w:abstractNumId w:val="8"/>
   </w:num>
   <w:num w:numId="18">
-    <w:abstractNumId w:val="21"/>
+    <w:abstractNumId w:val="22"/>
   </w:num>
   <w:num w:numId="19">
     <w:abstractNumId w:val="6"/>
   </w:num>
   <w:num w:numId="20">
-    <w:abstractNumId w:val="18"/>
+    <w:abstractNumId w:val="19"/>
   </w:num>
   <w:num w:numId="21">
+    <w:abstractNumId w:val="10"/>
+  </w:num>
+  <w:num w:numId="22">
     <w:abstractNumId w:val="9"/>
   </w:num>
-  <w:num w:numId="22">
-    <w:abstractNumId w:val="8"/>
+  <w:num w:numId="23">
+    <w:abstractNumId w:val="7"/>
   </w:num>
   <w:numIdMacAtCleanup w:val="13"/>
 </w:numbering>
 </file>
 
 <file path=word/styles.xml><?xml version="1.0" encoding="utf-8"?>
-<w:styles xmlns:mc="http://schemas.openxmlformats.org/markup-compatibility/2006" xmlns:r="http://schemas.openxmlformats.org/officeDocument/2006/relationships" xmlns:w="http://schemas.openxmlformats.org/wordprocessingml/2006/main" xmlns:w14="http://schemas.microsoft.com/office/word/2010/wordml" xmlns:w15="http://schemas.microsoft.com/office/word/2012/wordml" xmlns:w16se="http://schemas.microsoft.com/office/word/2015/wordml/symex" mc:Ignorable="w14 w15 w16se">
+<w:styles xmlns:mc="http://schemas.openxmlformats.org/markup-compatibility/2006" xmlns:r="http://schemas.openxmlformats.org/officeDocument/2006/relationships" xmlns:w="http://schemas.openxmlformats.org/wordprocessingml/2006/main" xmlns:w14="http://schemas.microsoft.com/office/word/2010/wordml" xmlns:w15="http://schemas.microsoft.com/office/word/2012/wordml" xmlns:w16cid="http://schemas.microsoft.com/office/word/2016/wordml/cid" xmlns:w16se="http://schemas.microsoft.com/office/word/2015/wordml/symex" mc:Ignorable="w14 w15 w16se w16cid">
   <w:docDefaults>
     <w:rPrDefault>
       <w:rPr>
@@ -16139,7 +16524,7 @@
       </w:pPr>
     </w:pPrDefault>
   </w:docDefaults>
-  <w:latentStyles w:defLockedState="0" w:defUIPriority="99" w:defSemiHidden="0" w:defUnhideWhenUsed="0" w:defQFormat="0" w:count="371">
+  <w:latentStyles w:defLockedState="0" w:defUIPriority="99" w:defSemiHidden="0" w:defUnhideWhenUsed="0" w:defQFormat="0" w:count="375">
     <w:lsdException w:name="Normal" w:uiPriority="0" w:qFormat="1"/>
     <w:lsdException w:name="heading 1" w:uiPriority="0" w:qFormat="1"/>
     <w:lsdException w:name="heading 2" w:uiPriority="0" w:unhideWhenUsed="1" w:qFormat="1"/>
@@ -16245,7 +16630,6 @@
     <w:lsdException w:name="HTML Sample" w:semiHidden="1" w:unhideWhenUsed="1"/>
     <w:lsdException w:name="HTML Typewriter" w:semiHidden="1" w:unhideWhenUsed="1"/>
     <w:lsdException w:name="HTML Variable" w:semiHidden="1" w:unhideWhenUsed="1"/>
-    <w:lsdException w:name="Normal Table" w:semiHidden="1" w:unhideWhenUsed="1"/>
     <w:lsdException w:name="annotation subject" w:semiHidden="1" w:unhideWhenUsed="1" w:qFormat="1"/>
     <w:lsdException w:name="No List" w:semiHidden="1" w:unhideWhenUsed="1"/>
     <w:lsdException w:name="Outline List 1" w:semiHidden="1" w:unhideWhenUsed="1"/>
@@ -16289,10 +16673,8 @@
     <w:lsdException w:name="Table Elegant" w:semiHidden="1" w:unhideWhenUsed="1"/>
     <w:lsdException w:name="Table Professional" w:semiHidden="1" w:unhideWhenUsed="1"/>
     <w:lsdException w:name="Table Subtle 1" w:semiHidden="1" w:unhideWhenUsed="1"/>
-    <w:lsdException w:name="Table Subtle 2" w:semiHidden="1" w:unhideWhenUsed="1"/>
     <w:lsdException w:name="Table Web 1" w:semiHidden="1" w:unhideWhenUsed="1"/>
     <w:lsdException w:name="Table Web 2" w:semiHidden="1" w:unhideWhenUsed="1"/>
-    <w:lsdException w:name="Table Web 3" w:semiHidden="1" w:unhideWhenUsed="1"/>
     <w:lsdException w:name="Balloon Text" w:semiHidden="1" w:unhideWhenUsed="1" w:qFormat="1"/>
     <w:lsdException w:name="Table Grid" w:uiPriority="39" w:qFormat="1"/>
     <w:lsdException w:name="Table Theme" w:semiHidden="1" w:unhideWhenUsed="1"/>
@@ -16511,6 +16893,10 @@
     <w:lsdException w:name="List Table 5 Dark Accent 6" w:uiPriority="50"/>
     <w:lsdException w:name="List Table 6 Colorful Accent 6" w:uiPriority="51"/>
     <w:lsdException w:name="List Table 7 Colorful Accent 6" w:uiPriority="52"/>
+    <w:lsdException w:name="Mention" w:semiHidden="1" w:unhideWhenUsed="1"/>
+    <w:lsdException w:name="Smart Hyperlink" w:semiHidden="1" w:unhideWhenUsed="1"/>
+    <w:lsdException w:name="Hashtag" w:semiHidden="1" w:unhideWhenUsed="1"/>
+    <w:lsdException w:name="Unresolved Mention" w:semiHidden="1" w:unhideWhenUsed="1"/>
   </w:latentStyles>
   <w:style w:type="paragraph" w:default="1" w:styleId="Normal">
     <w:name w:val="Normal"/>
@@ -17876,7 +18262,7 @@
 </file>
 
 <file path=customXml/itemProps2.xml><?xml version="1.0" encoding="utf-8"?>
-<ds:datastoreItem xmlns:ds="http://schemas.openxmlformats.org/officeDocument/2006/customXml" ds:itemID="{F7C951E9-F6C2-48C1-B98C-EFF57ABB844C}">
+<ds:datastoreItem xmlns:ds="http://schemas.openxmlformats.org/officeDocument/2006/customXml" ds:itemID="{9DCDB3DE-8C92-4038-980E-743ED96C35BD}">
   <ds:schemaRefs>
     <ds:schemaRef ds:uri="http://schemas.openxmlformats.org/officeDocument/2006/bibliography"/>
   </ds:schemaRefs>

</xml_diff>